<commit_message>
CISC874 Assignment1, got .txt file output working for existing functionality
</commit_message>
<xml_diff>
--- a/CISC897/Assignments/Assignment2/Assignment2Task2.docx
+++ b/CISC897/Assignments/Assignment2/Assignment2Task2.docx
@@ -84,7 +84,10 @@
         <w:t xml:space="preserve"> X-ray imaging remains the gold standard but is undesirable because it requires repeatedly exposing adolescents to ionizing radiation. Optical surface topological measurements are inaccurate and do not allow the spine to be visualized [Goldberg2001]. MRI is a potential alternative to X-ray but is expensive and relatively inaccessible [Difenbach2013]. [Suzuki1989] used regular ultrasound imaging to correlate vertebral rotation with the Cobb angle, but this correlation is weak and disappears once patients have begun treatment [Li2010]. [Purnama2010] demonstrated that 3D volumes can be reconstructed from spatially tracked ultrasound images, and from them, </w:t>
       </w:r>
       <w:r>
-        <w:t xml:space="preserve">vertebral landmarks extracted to measure spinal deformation. [Chen2011] demonstrated that ultrasound-accessible landmarks can be used as a proxy to the Cobb angle. [Zheng2011] measured scoliosis with ultrasound, but their method required special, wide transducers to capture both sides of the vertebrae simultaneously in an axial orientation. At the time of their writing, no methods for scoliosis quantification have been implemented in clinical practice [Ungi2014] </w:t>
+        <w:t xml:space="preserve">vertebral landmarks extracted to measure spinal deformation. [Chen2011] demonstrated that ultrasound-accessible landmarks can be used as a proxy to the Cobb angle. [Zheng2011] measured scoliosis with ultrasound, but their method required special, wide transducers to capture both sides of the vertebrae simultaneously in an axial orientation. At the time of their writing, no methods for scoliosis quantification have been implemented </w:t>
+      </w:r>
+      <w:r>
+        <w:t>in clinical practice [Ungi2014].</w:t>
       </w:r>
     </w:p>
     <w:p>
@@ -144,8 +147,6 @@
       <w:r>
         <w:t>****** Still must complete part c*********************</w:t>
       </w:r>
-      <w:bookmarkStart w:id="0" w:name="_GoBack"/>
-      <w:bookmarkEnd w:id="0"/>
     </w:p>
     <w:p>
       <w:pPr>
@@ -160,7 +161,23 @@
           <w:b/>
           <w:sz w:val="24"/>
         </w:rPr>
-        <w:t>First-pass report on: “A reliability and validity study for Scolioscan: a radiation-free scoliosis assessment system using 3D ultrasound imaging” by Zheng et al. in Scoliosis and Spinal Disorders 2016; Vol 11 (13)</w:t>
+        <w:t xml:space="preserve">First-pass report on: “A reliability and validity study for </w:t>
+      </w:r>
+      <w:proofErr w:type="spellStart"/>
+      <w:r>
+        <w:rPr>
+          <w:b/>
+          <w:sz w:val="24"/>
+        </w:rPr>
+        <w:t>Scolioscan</w:t>
+      </w:r>
+      <w:proofErr w:type="spellEnd"/>
+      <w:r>
+        <w:rPr>
+          <w:b/>
+          <w:sz w:val="24"/>
+        </w:rPr>
+        <w:t>: a radiation-free scoliosis assessment system using 3D ultrasound imaging” by Zheng et al. in Scoliosis and Spinal Disorders 2016; Vol 11 (13)</w:t>
       </w:r>
     </w:p>
     <w:p>
@@ -175,7 +192,15 @@
         <w:t>Category:</w:t>
       </w:r>
       <w:r>
-        <w:t xml:space="preserve"> This paper investigates another clinical protocol for quantifying scoliosis specific to the Scoioscan machine.</w:t>
+        <w:t xml:space="preserve"> This paper investigates another clinical protocol for quantifying scoliosis specific to the </w:t>
+      </w:r>
+      <w:proofErr w:type="spellStart"/>
+      <w:r>
+        <w:t>Scoioscan</w:t>
+      </w:r>
+      <w:proofErr w:type="spellEnd"/>
+      <w:r>
+        <w:t xml:space="preserve"> machine.</w:t>
       </w:r>
     </w:p>
     <w:p>
@@ -200,7 +225,15 @@
         <w:t xml:space="preserve">system will not be practical for some time. [Zheng2016] also refers to surface topological measurements as being too inaccurate for clinical use according to [Goldberg2001] and [Knott2006]. They refer to a number of works which investigate the use ultrasound imaging to locate bony landmarks </w:t>
       </w:r>
       <w:r>
-        <w:t>[Suzuki1989], [Huang2005a], [Huang2005b], [Cheung2010], [Cheng2010], [Purnama2010], [Chen2013], and [Ungi2014]. This paper then refers to two methods of scoliosis quantification, maximum projection intensity [Chen2013] and volume projection imaging [Cheung2015], with which I am unfamiliar. This paper also describes their contribution as an assessment of a method for using ultrasound to quantify scoliosis in a clinical application, in this case, the Scolioscan.</w:t>
+        <w:t xml:space="preserve">[Suzuki1989], [Huang2005a], [Huang2005b], [Cheung2010], [Cheng2010], [Purnama2010], [Chen2013], and [Ungi2014]. This paper then refers to two methods of scoliosis quantification, maximum projection intensity [Chen2013] and volume projection imaging [Cheung2015], with which I am unfamiliar. This paper also describes their contribution as an assessment of a method for using ultrasound to quantify scoliosis in a clinical application, in this case, the </w:t>
+      </w:r>
+      <w:proofErr w:type="spellStart"/>
+      <w:r>
+        <w:t>Scolioscan</w:t>
+      </w:r>
+      <w:proofErr w:type="spellEnd"/>
+      <w:r>
+        <w:t>.</w:t>
       </w:r>
     </w:p>
     <w:p>
@@ -233,7 +266,15 @@
         <w:t xml:space="preserve"> The work presented in this paper </w:t>
       </w:r>
       <w:r>
-        <w:t>assessed the reliability of the Scolioscan machine for quantifying scoliosis. This was done by examining the correlation between its measurements and the standard Cobb angle. Inter and intra operator variability were also examined.</w:t>
+        <w:t xml:space="preserve">assessed the reliability of the </w:t>
+      </w:r>
+      <w:proofErr w:type="spellStart"/>
+      <w:r>
+        <w:t>Scolioscan</w:t>
+      </w:r>
+      <w:proofErr w:type="spellEnd"/>
+      <w:r>
+        <w:t xml:space="preserve"> machine for quantifying scoliosis. This was done by examining the correlation between its measurements and the standard Cobb angle. Inter and intra operator variability were also examined.</w:t>
       </w:r>
     </w:p>
     <w:p>
@@ -252,10 +293,20 @@
       </w:r>
     </w:p>
     <w:p>
-      <w:r>
-        <w:t>I will not likely return to this paper because it deals with the Scolioscan, a particular machine to which I do not have access and has no bearing on my project.</w:t>
-      </w:r>
-    </w:p>
+      <w:bookmarkStart w:id="0" w:name="_GoBack"/>
+      <w:r>
+        <w:t xml:space="preserve">I will not likely return to this paper because it deals with the </w:t>
+      </w:r>
+      <w:proofErr w:type="spellStart"/>
+      <w:r>
+        <w:t>Scolioscan</w:t>
+      </w:r>
+      <w:proofErr w:type="spellEnd"/>
+      <w:r>
+        <w:t>, a particular machine to which I do not have access and has no bearing on my project.</w:t>
+      </w:r>
+    </w:p>
+    <w:bookmarkEnd w:id="0"/>
     <w:p/>
     <w:sectPr>
       <w:headerReference w:type="default" r:id="rId7"/>

</xml_diff>